<commit_message>
Adding biosketch for bjpj
</commit_message>
<xml_diff>
--- a/CVs/Biosketch_BJPJ.docx
+++ b/CVs/Biosketch_BJPJ.docx
@@ -459,23 +459,61 @@
           <w:sz w:val="22"/>
           <w:szCs w:val="22"/>
         </w:rPr>
-        <w:t xml:space="preserve">University of Texas at Arlington </w:t>
-      </w:r>
-      <w:r>
-        <w:rPr>
-          <w:sz w:val="22"/>
-          <w:szCs w:val="22"/>
-        </w:rPr>
-        <w:tab/>
-        <w:t>Postdoctoral researcher</w:t>
-      </w:r>
-      <w:r>
-        <w:rPr>
-          <w:sz w:val="22"/>
-          <w:szCs w:val="22"/>
-        </w:rPr>
-        <w:tab/>
-      </w:r>
+        <w:t xml:space="preserve">Postdoctoral </w:t>
+      </w:r>
+      <w:proofErr w:type="gramStart"/>
+      <w:r>
+        <w:rPr>
+          <w:sz w:val="22"/>
+          <w:szCs w:val="22"/>
+        </w:rPr>
+        <w:t>researcher</w:t>
+      </w:r>
+      <w:r>
+        <w:rPr>
+          <w:sz w:val="22"/>
+          <w:szCs w:val="22"/>
+        </w:rPr>
+        <w:tab/>
+      </w:r>
+      <w:r>
+        <w:rPr>
+          <w:sz w:val="22"/>
+          <w:szCs w:val="22"/>
+        </w:rPr>
+        <w:tab/>
+      </w:r>
+      <w:r>
+        <w:rPr>
+          <w:sz w:val="22"/>
+          <w:szCs w:val="22"/>
+        </w:rPr>
+        <w:tab/>
+      </w:r>
+      <w:r>
+        <w:rPr>
+          <w:sz w:val="22"/>
+          <w:szCs w:val="22"/>
+        </w:rPr>
+        <w:t>Un</w:t>
+      </w:r>
+      <w:r>
+        <w:rPr>
+          <w:sz w:val="22"/>
+          <w:szCs w:val="22"/>
+        </w:rPr>
+        <w:t>iversity</w:t>
+      </w:r>
+      <w:proofErr w:type="gramEnd"/>
+      <w:r>
+        <w:rPr>
+          <w:sz w:val="22"/>
+          <w:szCs w:val="22"/>
+        </w:rPr>
+        <w:t xml:space="preserve"> of Texas at Arlington </w:t>
+      </w:r>
+      <w:bookmarkStart w:id="0" w:name="_GoBack"/>
+      <w:bookmarkEnd w:id="0"/>
       <w:r>
         <w:rPr>
           <w:sz w:val="22"/>
@@ -1566,16 +1604,7 @@
           <w:sz w:val="20"/>
           <w:szCs w:val="20"/>
         </w:rPr>
-        <w:t>Served as r</w:t>
-      </w:r>
-      <w:r>
-        <w:rPr>
-          <w:rFonts w:cs="Helvetica"/>
-          <w:color w:val="000000"/>
-          <w:sz w:val="20"/>
-          <w:szCs w:val="20"/>
-        </w:rPr>
-        <w:t xml:space="preserve">eviewer for Department of Energy </w:t>
+        <w:t xml:space="preserve">Served as reviewer for Department of Energy </w:t>
       </w:r>
       <w:r>
         <w:rPr>
@@ -2018,8 +2047,6 @@
           <w:szCs w:val="22"/>
         </w:rPr>
       </w:pPr>
-      <w:bookmarkStart w:id="0" w:name="_GoBack"/>
-      <w:bookmarkEnd w:id="0"/>
     </w:p>
     <w:p>
       <w:pPr>
@@ -3214,6 +3241,7 @@
   <w:style w:type="character" w:default="1" w:styleId="DefaultParagraphFont">
     <w:name w:val="Default Paragraph Font"/>
     <w:uiPriority w:val="1"/>
+    <w:semiHidden/>
     <w:unhideWhenUsed/>
   </w:style>
   <w:style w:type="table" w:default="1" w:styleId="TableNormal">
@@ -3452,6 +3480,7 @@
   <w:style w:type="character" w:default="1" w:styleId="DefaultParagraphFont">
     <w:name w:val="Default Paragraph Font"/>
     <w:uiPriority w:val="1"/>
+    <w:semiHidden/>
     <w:unhideWhenUsed/>
   </w:style>
   <w:style w:type="table" w:default="1" w:styleId="TableNormal">

</xml_diff>